<commit_message>
updated README.md to include information about the project's modules
</commit_message>
<xml_diff>
--- a/Privacy-Preserving Ridge Regression with only LHE.docx
+++ b/Privacy-Preserving Ridge Regression with only LHE.docx
@@ -1208,19 +1208,7 @@
           <w:rPr>
             <w:rFonts w:ascii="Cambria Math" w:eastAsiaTheme="minorEastAsia" w:hAnsi="Cambria Math" w:cs="Open Sans"/>
           </w:rPr>
-          <m:t>n</m:t>
-        </m:r>
-        <m:r>
-          <w:rPr>
-            <w:rFonts w:ascii="Cambria Math" w:eastAsiaTheme="minorEastAsia" w:hAnsi="Cambria Math" w:cs="Open Sans"/>
-          </w:rPr>
-          <m:t>×</m:t>
-        </m:r>
-        <m:r>
-          <w:rPr>
-            <w:rFonts w:ascii="Cambria Math" w:eastAsiaTheme="minorEastAsia" w:hAnsi="Cambria Math" w:cs="Open Sans"/>
-          </w:rPr>
-          <m:t>d</m:t>
+          <m:t>n×d</m:t>
         </m:r>
       </m:oMath>
       <w:r>
@@ -1397,35 +1385,18 @@
         </w:numPr>
         <w:rPr>
           <w:rFonts w:ascii="Open Sans" w:eastAsiaTheme="minorEastAsia" w:hAnsi="Open Sans" w:cs="Open Sans"/>
-          <w:highlight w:val="green"/>
-        </w:rPr>
-      </w:pPr>
-      <w:r>
-        <w:rPr>
-          <w:rFonts w:ascii="Open Sans" w:eastAsiaTheme="minorEastAsia" w:hAnsi="Open Sans" w:cs="Open Sans"/>
-          <w:highlight w:val="green"/>
-        </w:rPr>
-        <w:t xml:space="preserve">In our case, the </w:t>
-      </w:r>
-      <w:r>
-        <w:rPr>
-          <w:rFonts w:ascii="Open Sans" w:eastAsiaTheme="minorEastAsia" w:hAnsi="Open Sans" w:cs="Open Sans"/>
-          <w:highlight w:val="green"/>
-        </w:rPr>
-        <w:t>CEM-UPM linear regression algorithm</w:t>
-      </w:r>
-      <w:r>
-        <w:rPr>
-          <w:rFonts w:ascii="Open Sans" w:eastAsiaTheme="minorEastAsia" w:hAnsi="Open Sans" w:cs="Open Sans"/>
-          <w:highlight w:val="green"/>
-        </w:rPr>
-        <w:t xml:space="preserve">, </w:t>
-      </w:r>
-      <m:oMath>
-        <m:r>
-          <w:rPr>
-            <w:rFonts w:ascii="Cambria Math" w:eastAsiaTheme="minorEastAsia" w:hAnsi="Cambria Math" w:cs="Open Sans"/>
-            <w:highlight w:val="green"/>
+        </w:rPr>
+      </w:pPr>
+      <w:r>
+        <w:rPr>
+          <w:rFonts w:ascii="Open Sans" w:eastAsiaTheme="minorEastAsia" w:hAnsi="Open Sans" w:cs="Open Sans"/>
+        </w:rPr>
+        <w:t xml:space="preserve">In our case, the CEM-UPM linear regression algorithm, </w:t>
+      </w:r>
+      <m:oMath>
+        <m:r>
+          <w:rPr>
+            <w:rFonts w:ascii="Cambria Math" w:eastAsiaTheme="minorEastAsia" w:hAnsi="Cambria Math" w:cs="Open Sans"/>
           </w:rPr>
           <m:t>A</m:t>
         </m:r>
@@ -1433,7 +1404,6 @@
       <w:r>
         <w:rPr>
           <w:rFonts w:ascii="Open Sans" w:eastAsiaTheme="minorEastAsia" w:hAnsi="Open Sans" w:cs="Open Sans"/>
-          <w:highlight w:val="green"/>
         </w:rPr>
         <w:t>=</w:t>
       </w:r>
@@ -1441,7 +1411,6 @@
         <m:r>
           <w:rPr>
             <w:rFonts w:ascii="Cambria Math" w:eastAsiaTheme="minorEastAsia" w:hAnsi="Cambria Math" w:cs="Open Sans"/>
-            <w:highlight w:val="green"/>
           </w:rPr>
           <m:t>X</m:t>
         </m:r>
@@ -1449,7 +1418,6 @@
       <w:r>
         <w:rPr>
           <w:rFonts w:ascii="Open Sans" w:eastAsiaTheme="minorEastAsia" w:hAnsi="Open Sans" w:cs="Open Sans"/>
-          <w:highlight w:val="green"/>
         </w:rPr>
         <w:t xml:space="preserve"> , </w:t>
       </w:r>
@@ -1460,7 +1428,6 @@
               <w:rPr>
                 <w:rFonts w:ascii="Cambria Math" w:eastAsiaTheme="minorEastAsia" w:hAnsi="Cambria Math" w:cs="Open Sans"/>
                 <w:i/>
-                <w:highlight w:val="green"/>
               </w:rPr>
             </m:ctrlPr>
           </m:sSupPr>
@@ -1468,7 +1435,6 @@
             <m:r>
               <w:rPr>
                 <w:rFonts w:ascii="Cambria Math" w:eastAsiaTheme="minorEastAsia" w:hAnsi="Cambria Math" w:cs="Open Sans"/>
-                <w:highlight w:val="green"/>
               </w:rPr>
               <m:t>w</m:t>
             </m:r>
@@ -1477,7 +1443,6 @@
             <m:r>
               <w:rPr>
                 <w:rFonts w:ascii="Cambria Math" w:eastAsiaTheme="minorEastAsia" w:hAnsi="Cambria Math" w:cs="Open Sans"/>
-                <w:highlight w:val="green"/>
               </w:rPr>
               <m:t>*</m:t>
             </m:r>
@@ -1487,7 +1452,6 @@
       <w:r>
         <w:rPr>
           <w:rFonts w:ascii="Open Sans" w:eastAsiaTheme="minorEastAsia" w:hAnsi="Open Sans" w:cs="Open Sans"/>
-          <w:highlight w:val="green"/>
         </w:rPr>
         <w:t>=</w:t>
       </w:r>
@@ -1495,7 +1459,6 @@
         <m:r>
           <w:rPr>
             <w:rFonts w:ascii="Cambria Math" w:eastAsiaTheme="minorEastAsia" w:hAnsi="Cambria Math" w:cs="Open Sans"/>
-            <w:highlight w:val="green"/>
           </w:rPr>
           <m:t>β</m:t>
         </m:r>
@@ -1503,7 +1466,6 @@
       <w:r>
         <w:rPr>
           <w:rFonts w:ascii="Open Sans" w:eastAsiaTheme="minorEastAsia" w:hAnsi="Open Sans" w:cs="Open Sans"/>
-          <w:highlight w:val="green"/>
         </w:rPr>
         <w:t xml:space="preserve">, </w:t>
       </w:r>
@@ -1511,7 +1473,6 @@
         <m:r>
           <w:rPr>
             <w:rFonts w:ascii="Cambria Math" w:eastAsiaTheme="minorEastAsia" w:hAnsi="Cambria Math" w:cs="Open Sans"/>
-            <w:highlight w:val="green"/>
           </w:rPr>
           <m:t>y</m:t>
         </m:r>
@@ -1519,7 +1480,6 @@
       <w:r>
         <w:rPr>
           <w:rFonts w:ascii="Open Sans" w:eastAsiaTheme="minorEastAsia" w:hAnsi="Open Sans" w:cs="Open Sans"/>
-          <w:highlight w:val="green"/>
         </w:rPr>
         <w:t>=</w:t>
       </w:r>
@@ -1530,7 +1490,6 @@
               <w:rPr>
                 <w:rFonts w:ascii="Cambria Math" w:eastAsiaTheme="minorEastAsia" w:hAnsi="Cambria Math" w:cs="Open Sans"/>
                 <w:i/>
-                <w:highlight w:val="green"/>
               </w:rPr>
             </m:ctrlPr>
           </m:accPr>
@@ -1538,7 +1497,6 @@
             <m:r>
               <w:rPr>
                 <w:rFonts w:ascii="Cambria Math" w:eastAsiaTheme="minorEastAsia" w:hAnsi="Cambria Math" w:cs="Open Sans"/>
-                <w:highlight w:val="green"/>
               </w:rPr>
               <m:t>S</m:t>
             </m:r>
@@ -1555,27 +1513,23 @@
         </w:numPr>
         <w:rPr>
           <w:rFonts w:ascii="Open Sans" w:eastAsiaTheme="minorEastAsia" w:hAnsi="Open Sans" w:cs="Open Sans"/>
-          <w:highlight w:val="green"/>
-        </w:rPr>
-      </w:pPr>
-      <w:r>
-        <w:rPr>
-          <w:rFonts w:ascii="Open Sans" w:eastAsiaTheme="minorEastAsia" w:hAnsi="Open Sans" w:cs="Open Sans"/>
-          <w:highlight w:val="green"/>
+        </w:rPr>
+      </w:pPr>
+      <w:r>
+        <w:rPr>
+          <w:rFonts w:ascii="Open Sans" w:eastAsiaTheme="minorEastAsia" w:hAnsi="Open Sans" w:cs="Open Sans"/>
         </w:rPr>
         <w:t>In contrast with other linear regression algorithms</w:t>
       </w:r>
       <w:r>
         <w:rPr>
           <w:rFonts w:ascii="Open Sans" w:eastAsiaTheme="minorEastAsia" w:hAnsi="Open Sans" w:cs="Open Sans"/>
-          <w:highlight w:val="green"/>
         </w:rPr>
         <w:t xml:space="preserve">, the </w:t>
       </w:r>
       <w:r>
         <w:rPr>
           <w:rFonts w:ascii="Open Sans" w:eastAsiaTheme="minorEastAsia" w:hAnsi="Open Sans" w:cs="Open Sans"/>
-          <w:highlight w:val="green"/>
         </w:rPr>
         <w:t xml:space="preserve">values of </w:t>
       </w:r>
@@ -1583,7 +1537,6 @@
         <m:r>
           <w:rPr>
             <w:rFonts w:ascii="Cambria Math" w:eastAsiaTheme="minorEastAsia" w:hAnsi="Cambria Math" w:cs="Open Sans"/>
-            <w:highlight w:val="green"/>
           </w:rPr>
           <m:t>A</m:t>
         </m:r>
@@ -1591,7 +1544,6 @@
       <w:r>
         <w:rPr>
           <w:rFonts w:ascii="Open Sans" w:eastAsiaTheme="minorEastAsia" w:hAnsi="Open Sans" w:cs="Open Sans"/>
-          <w:highlight w:val="green"/>
         </w:rPr>
         <w:t xml:space="preserve"> and </w:t>
       </w:r>
@@ -1599,7 +1551,6 @@
         <m:r>
           <w:rPr>
             <w:rFonts w:ascii="Cambria Math" w:eastAsiaTheme="minorEastAsia" w:hAnsi="Cambria Math" w:cs="Open Sans"/>
-            <w:highlight w:val="green"/>
           </w:rPr>
           <m:t>b</m:t>
         </m:r>
@@ -1607,14 +1558,12 @@
       <w:r>
         <w:rPr>
           <w:rFonts w:ascii="Open Sans" w:eastAsiaTheme="minorEastAsia" w:hAnsi="Open Sans" w:cs="Open Sans"/>
-          <w:highlight w:val="green"/>
         </w:rPr>
         <w:t xml:space="preserve"> also change with each iteration while computing the model</w:t>
       </w:r>
       <w:r>
         <w:rPr>
           <w:rFonts w:ascii="Open Sans" w:eastAsiaTheme="minorEastAsia" w:hAnsi="Open Sans" w:cs="Open Sans"/>
-          <w:highlight w:val="green"/>
         </w:rPr>
         <w:t>:</w:t>
       </w:r>
@@ -1624,7 +1573,6 @@
         <w:pStyle w:val="ListParagraph"/>
         <w:rPr>
           <w:rFonts w:ascii="Open Sans" w:eastAsiaTheme="minorEastAsia" w:hAnsi="Open Sans" w:cs="Open Sans"/>
-          <w:highlight w:val="green"/>
         </w:rPr>
       </w:pPr>
       <w:r>
@@ -2729,27 +2677,23 @@
         </w:numPr>
         <w:rPr>
           <w:rFonts w:ascii="Open Sans" w:eastAsiaTheme="minorEastAsia" w:hAnsi="Open Sans" w:cs="Open Sans"/>
-          <w:highlight w:val="green"/>
-        </w:rPr>
-      </w:pPr>
-      <w:r>
-        <w:rPr>
-          <w:rFonts w:ascii="Open Sans" w:eastAsiaTheme="minorEastAsia" w:hAnsi="Open Sans" w:cs="Open Sans"/>
-          <w:highlight w:val="green"/>
+        </w:rPr>
+      </w:pPr>
+      <w:r>
+        <w:rPr>
+          <w:rFonts w:ascii="Open Sans" w:eastAsiaTheme="minorEastAsia" w:hAnsi="Open Sans" w:cs="Open Sans"/>
         </w:rPr>
         <w:t>LHE s</w:t>
       </w:r>
       <w:r>
         <w:rPr>
           <w:rFonts w:ascii="Open Sans" w:eastAsiaTheme="minorEastAsia" w:hAnsi="Open Sans" w:cs="Open Sans"/>
-          <w:highlight w:val="green"/>
         </w:rPr>
         <w:t>cheme s</w:t>
       </w:r>
       <w:r>
         <w:rPr>
           <w:rFonts w:ascii="Open Sans" w:eastAsiaTheme="minorEastAsia" w:hAnsi="Open Sans" w:cs="Open Sans"/>
-          <w:highlight w:val="green"/>
         </w:rPr>
         <w:t xml:space="preserve">upports multiplication of ciphertexts and plaintexts however </w:t>
       </w:r>
@@ -2758,14 +2702,12 @@
           <w:rFonts w:ascii="Open Sans" w:eastAsiaTheme="minorEastAsia" w:hAnsi="Open Sans" w:cs="Open Sans"/>
           <w:b/>
           <w:bCs/>
-          <w:highlight w:val="green"/>
         </w:rPr>
         <w:t>NOT</w:t>
       </w:r>
       <w:r>
         <w:rPr>
           <w:rFonts w:ascii="Open Sans" w:eastAsiaTheme="minorEastAsia" w:hAnsi="Open Sans" w:cs="Open Sans"/>
-          <w:highlight w:val="green"/>
         </w:rPr>
         <w:t xml:space="preserve"> two or more ciphertexts</w:t>
       </w:r>
@@ -2785,7 +2727,13 @@
         <w:rPr>
           <w:rFonts w:ascii="Open Sans" w:eastAsiaTheme="minorEastAsia" w:hAnsi="Open Sans" w:cs="Open Sans"/>
         </w:rPr>
-        <w:t>In some cases, being able to perform only linear operations on encrypted data is not sufficient</w:t>
+        <w:t>In some cases, being able to perform only linear operations</w:t>
+      </w:r>
+      <w:r>
+        <w:rPr>
+          <w:rFonts w:ascii="Open Sans" w:eastAsiaTheme="minorEastAsia" w:hAnsi="Open Sans" w:cs="Open Sans"/>
+        </w:rPr>
+        <w:t xml:space="preserve"> on encrypted data is not sufficient</w:t>
       </w:r>
     </w:p>
     <w:p>
@@ -3275,37 +3223,8 @@
         <w:rPr>
           <w:rFonts w:ascii="Open Sans" w:eastAsiaTheme="minorEastAsia" w:hAnsi="Open Sans" w:cs="Open Sans"/>
         </w:rPr>
-        <w:t xml:space="preserve"> it is possible to apply the </w:t>
-      </w:r>
-      <w:r>
-        <w:rPr>
-          <w:rFonts w:ascii="Open Sans" w:eastAsiaTheme="minorEastAsia" w:hAnsi="Open Sans" w:cs="Open Sans"/>
-          <w:color w:val="FF0000"/>
-          <w:highlight w:val="yellow"/>
-        </w:rPr>
-        <w:t>rational reconstruction technique</w:t>
-      </w:r>
-      <w:r>
-        <w:rPr>
-          <w:rFonts w:ascii="Open Sans" w:eastAsiaTheme="minorEastAsia" w:hAnsi="Open Sans" w:cs="Open Sans"/>
-          <w:color w:val="FF0000"/>
-        </w:rPr>
-        <w:t xml:space="preserve"> </w:t>
-      </w:r>
-      <w:r>
-        <w:rPr>
-          <w:rFonts w:ascii="Open Sans" w:eastAsiaTheme="minorEastAsia" w:hAnsi="Open Sans" w:cs="Open Sans"/>
-        </w:rPr>
-        <w:t>[27, 11]</w:t>
-      </w:r>
-    </w:p>
-    <w:p>
-      <w:pPr>
-        <w:pStyle w:val="ListParagraph"/>
-        <w:rPr>
-          <w:rFonts w:ascii="Open Sans" w:eastAsiaTheme="minorEastAsia" w:hAnsi="Open Sans" w:cs="Open Sans"/>
-        </w:rPr>
-      </w:pPr>
+        <w:t xml:space="preserve"> it is possible to apply the rational reconstruction technique</w:t>
+      </w:r>
     </w:p>
     <w:p>
       <w:pPr>
@@ -3616,7 +3535,13 @@
         <w:rPr>
           <w:rFonts w:ascii="Open Sans" w:eastAsiaTheme="minorEastAsia" w:hAnsi="Open Sans" w:cs="Open Sans"/>
         </w:rPr>
-        <w:t xml:space="preserve"> which is obtained by merging </w:t>
+        <w:t xml:space="preserve"> which </w:t>
+      </w:r>
+      <w:r>
+        <w:rPr>
+          <w:rFonts w:ascii="Open Sans" w:eastAsiaTheme="minorEastAsia" w:hAnsi="Open Sans" w:cs="Open Sans"/>
+        </w:rPr>
+        <w:t xml:space="preserve">is obtained by merging </w:t>
       </w:r>
       <m:oMath>
         <m:sSub>
@@ -4514,7 +4439,13 @@
         <w:rPr>
           <w:rFonts w:ascii="Open Sans" w:eastAsiaTheme="minorEastAsia" w:hAnsi="Open Sans" w:cs="Open Sans"/>
         </w:rPr>
-        <w:t xml:space="preserve">Phase 2 is realized by an interactive protocol between the MLE and the CSP. CSP takes the encryptions of </w:t>
+        <w:t xml:space="preserve">Phase 2 is realized by an </w:t>
+      </w:r>
+      <w:r>
+        <w:rPr>
+          <w:rFonts w:ascii="Open Sans" w:eastAsiaTheme="minorEastAsia" w:hAnsi="Open Sans" w:cs="Open Sans"/>
+        </w:rPr>
+        <w:t xml:space="preserve">interactive protocol between the MLE and the CSP. CSP takes the encryptions of </w:t>
       </w:r>
       <m:oMath>
         <m:r>
@@ -4562,21 +4493,7 @@
         <w:rPr>
           <w:rFonts w:ascii="Open Sans" w:eastAsiaTheme="minorEastAsia" w:hAnsi="Open Sans" w:cs="Open Sans"/>
         </w:rPr>
-        <w:t xml:space="preserve"> following a pattern referred to as the “</w:t>
-      </w:r>
-      <w:r>
-        <w:rPr>
-          <w:rFonts w:ascii="Open Sans" w:eastAsiaTheme="minorEastAsia" w:hAnsi="Open Sans" w:cs="Open Sans"/>
-          <w:color w:val="FF0000"/>
-          <w:highlight w:val="yellow"/>
-        </w:rPr>
-        <w:t>masking trick</w:t>
-      </w:r>
-      <w:r>
-        <w:rPr>
-          <w:rFonts w:ascii="Open Sans" w:eastAsiaTheme="minorEastAsia" w:hAnsi="Open Sans" w:cs="Open Sans"/>
-        </w:rPr>
-        <w:t>”:</w:t>
+        <w:t xml:space="preserve"> following a pattern referred to as the “masking trick”:</w:t>
       </w:r>
     </w:p>
     <w:p>
@@ -4810,7 +4727,7 @@
           <w:rPr>
             <w:rFonts w:ascii="Cambria Math" w:eastAsiaTheme="minorEastAsia" w:hAnsi="Cambria Math" w:cs="Open Sans"/>
           </w:rPr>
-          <m:t>(b+AR)</m:t>
+          <m:t>(b+Ar)</m:t>
         </m:r>
       </m:oMath>
       <w:r>
@@ -4824,7 +4741,7 @@
           <w:rPr>
             <w:rFonts w:ascii="Cambria Math" w:eastAsiaTheme="minorEastAsia" w:hAnsi="Cambria Math" w:cs="Open Sans"/>
           </w:rPr>
-          <m:t>AR, b+AR</m:t>
+          <m:t>AR, b+Ar</m:t>
         </m:r>
       </m:oMath>
       <w:r>
@@ -5141,104 +5058,15 @@
         </w:numPr>
         <w:rPr>
           <w:rFonts w:ascii="Open Sans" w:eastAsiaTheme="minorEastAsia" w:hAnsi="Open Sans" w:cs="Open Sans"/>
-          <w:color w:val="FF0000"/>
           <w:lang w:val="en-IL"/>
         </w:rPr>
       </w:pPr>
       <w:r>
         <w:rPr>
           <w:rFonts w:ascii="Open Sans" w:eastAsiaTheme="minorEastAsia" w:hAnsi="Open Sans" w:cs="Open Sans"/>
-          <w:color w:val="FF0000"/>
-          <w:highlight w:val="yellow"/>
         </w:rPr>
         <w:t>The CEM algorithm requires several iterations in order to optimize the values according to RSS. This will require several iterations of encryption and decryption between MLE and CSE</w:t>
       </w:r>
-    </w:p>
-    <w:p>
-      <w:pPr>
-        <w:pStyle w:val="ListParagraph"/>
-        <w:rPr>
-          <w:rFonts w:ascii="Open Sans" w:eastAsiaTheme="minorEastAsia" w:hAnsi="Open Sans" w:cs="Open Sans"/>
-        </w:rPr>
-      </w:pPr>
-    </w:p>
-    <w:p>
-      <w:pPr>
-        <w:pStyle w:val="Heading2"/>
-        <w:rPr>
-          <w:rFonts w:ascii="Open Sans" w:hAnsi="Open Sans" w:cs="Open Sans"/>
-          <w:b/>
-          <w:bCs/>
-          <w:i/>
-          <w:iCs/>
-        </w:rPr>
-      </w:pPr>
-      <w:r>
-        <w:rPr>
-          <w:rFonts w:ascii="Open Sans" w:hAnsi="Open Sans" w:cs="Open Sans"/>
-          <w:b/>
-          <w:bCs/>
-          <w:i/>
-          <w:iCs/>
-        </w:rPr>
-        <w:t>Protocols Description</w:t>
-      </w:r>
-    </w:p>
-    <w:p>
-      <w:pPr>
-        <w:pStyle w:val="Heading3"/>
-        <w:rPr>
-          <w:i/>
-          <w:iCs/>
-        </w:rPr>
-      </w:pPr>
-      <w:r>
-        <w:rPr>
-          <w:i/>
-          <w:iCs/>
-        </w:rPr>
-        <w:t>Phase 1: Merging the dataset</w:t>
-      </w:r>
-    </w:p>
-    <w:p>
-      <w:pPr>
-        <w:pStyle w:val="ListParagraph"/>
-        <w:numPr>
-          <w:ilvl w:val="0"/>
-          <w:numId w:val="3"/>
-        </w:numPr>
-        <w:rPr>
-          <w:rFonts w:ascii="Open Sans" w:eastAsiaTheme="minorEastAsia" w:hAnsi="Open Sans" w:cs="Open Sans"/>
-        </w:rPr>
-      </w:pPr>
-    </w:p>
-    <w:p>
-      <w:pPr>
-        <w:pStyle w:val="Heading3"/>
-        <w:rPr>
-          <w:i/>
-          <w:iCs/>
-        </w:rPr>
-      </w:pPr>
-      <w:r>
-        <w:rPr>
-          <w:i/>
-          <w:iCs/>
-        </w:rPr>
-        <w:t>Phase 2: Computing the model</w:t>
-      </w:r>
-    </w:p>
-    <w:p>
-      <w:pPr>
-        <w:pStyle w:val="ListParagraph"/>
-        <w:numPr>
-          <w:ilvl w:val="0"/>
-          <w:numId w:val="3"/>
-        </w:numPr>
-        <w:rPr>
-          <w:rFonts w:ascii="Open Sans" w:eastAsiaTheme="minorEastAsia" w:hAnsi="Open Sans" w:cs="Open Sans"/>
-        </w:rPr>
-      </w:pPr>
     </w:p>
     <w:p>
       <w:pPr>
@@ -6980,6 +6808,7 @@
   <w:style w:type="character" w:default="1" w:styleId="DefaultParagraphFont">
     <w:name w:val="Default Paragraph Font"/>
     <w:uiPriority w:val="1"/>
+    <w:semiHidden/>
     <w:unhideWhenUsed/>
   </w:style>
   <w:style w:type="table" w:default="1" w:styleId="TableNormal">

</xml_diff>